<commit_message>
Update GoPiGo Setup Documentation.docx
</commit_message>
<xml_diff>
--- a/GoPiGo Setup Documentation.docx
+++ b/GoPiGo Setup Documentation.docx
@@ -498,21 +498,7 @@
                 <w:rStyle w:val="Hyperlink"/>
                 <w:noProof/>
               </w:rPr>
-              <w:t>Connect to the GoPi</w:t>
-            </w:r>
-            <w:r>
-              <w:rPr>
-                <w:rStyle w:val="Hyperlink"/>
-                <w:noProof/>
-              </w:rPr>
-              <w:t>G</w:t>
-            </w:r>
-            <w:r>
-              <w:rPr>
-                <w:rStyle w:val="Hyperlink"/>
-                <w:noProof/>
-              </w:rPr>
-              <w:t>o with UltraVNC</w:t>
+              <w:t>Connect to the GoPiGo with UltraVNC</w:t>
             </w:r>
             <w:r>
               <w:rPr>
@@ -948,13 +934,8 @@
       <w:bookmarkEnd w:id="1"/>
     </w:p>
     <w:p>
-      <w:proofErr w:type="spellStart"/>
-      <w:r>
-        <w:t>MagPi</w:t>
-      </w:r>
-      <w:proofErr w:type="spellEnd"/>
-      <w:r>
-        <w:t xml:space="preserve"> magazine is free on pdf. They have several good general books on the Raspberry Pi.</w:t>
+      <w:r>
+        <w:t>MagPi magazine is free on pdf. They have several good general books on the Raspberry Pi.</w:t>
       </w:r>
     </w:p>
     <w:p>
@@ -997,15 +978,7 @@
         </w:r>
       </w:hyperlink>
       <w:r>
-        <w:t xml:space="preserve"> (</w:t>
-      </w:r>
-      <w:proofErr w:type="spellStart"/>
-      <w:r>
-        <w:t>MagPi</w:t>
-      </w:r>
-      <w:proofErr w:type="spellEnd"/>
-      <w:r>
-        <w:t xml:space="preserve"> Magazine)</w:t>
+        <w:t xml:space="preserve"> (MagPi Magazine)</w:t>
       </w:r>
     </w:p>
     <w:p>
@@ -1014,14 +987,9 @@
       </w:pPr>
       <w:bookmarkStart w:id="2" w:name="_Toc82286228"/>
       <w:r>
-        <w:t xml:space="preserve">Setup </w:t>
-      </w:r>
-      <w:proofErr w:type="spellStart"/>
-      <w:r>
-        <w:t>GoPiGo</w:t>
+        <w:t>Setup GoPiGo</w:t>
       </w:r>
       <w:bookmarkEnd w:id="2"/>
-      <w:proofErr w:type="spellEnd"/>
     </w:p>
     <w:p>
       <w:pPr>
@@ -1188,15 +1156,7 @@
         <w:t xml:space="preserve">Extract </w:t>
       </w:r>
       <w:r>
-        <w:t xml:space="preserve">the </w:t>
-      </w:r>
-      <w:proofErr w:type="spellStart"/>
-      <w:r>
-        <w:t>img</w:t>
-      </w:r>
-      <w:proofErr w:type="spellEnd"/>
-      <w:r>
-        <w:t xml:space="preserve"> file </w:t>
+        <w:t xml:space="preserve">the img file </w:t>
       </w:r>
       <w:r>
         <w:t xml:space="preserve">from </w:t>
@@ -1376,15 +1336,7 @@
         </w:numPr>
       </w:pPr>
       <w:r>
-        <w:t xml:space="preserve">Make sure the </w:t>
-      </w:r>
-      <w:proofErr w:type="spellStart"/>
-      <w:r>
-        <w:t>GoPiGo</w:t>
-      </w:r>
-      <w:proofErr w:type="spellEnd"/>
-      <w:r>
-        <w:t xml:space="preserve"> is powered off.</w:t>
+        <w:t>Make sure the GoPiGo is powered off.</w:t>
       </w:r>
     </w:p>
     <w:p>
@@ -1426,13 +1378,8 @@
         <w:t xml:space="preserve"> your computer</w:t>
       </w:r>
       <w:r>
-        <w:t xml:space="preserve"> and the </w:t>
-      </w:r>
-      <w:proofErr w:type="spellStart"/>
-      <w:r>
-        <w:t>GoPiGo</w:t>
-      </w:r>
-      <w:proofErr w:type="spellEnd"/>
+        <w:t xml:space="preserve"> and the GoPiGo</w:t>
+      </w:r>
       <w:r>
         <w:t xml:space="preserve">. (If you don’t have an ethernet cable or an ethernet port on your laptop, </w:t>
       </w:r>
@@ -1450,15 +1397,7 @@
         <w:spacing w:before="120" w:after="60" w:line="288" w:lineRule="auto"/>
       </w:pPr>
       <w:r>
-        <w:t xml:space="preserve">Power up the </w:t>
-      </w:r>
-      <w:proofErr w:type="spellStart"/>
-      <w:r>
-        <w:t>GoPiGo</w:t>
-      </w:r>
-      <w:proofErr w:type="spellEnd"/>
-      <w:r>
-        <w:t>.</w:t>
+        <w:t>Power up the GoPiGo.</w:t>
       </w:r>
       <w:r>
         <w:t xml:space="preserve"> This will take a little longer the first time you boot the robot.</w:t>
@@ -1548,15 +1487,7 @@
         <w:t>desktop</w:t>
       </w:r>
       <w:r>
-        <w:t xml:space="preserve"> of the </w:t>
-      </w:r>
-      <w:proofErr w:type="spellStart"/>
-      <w:r>
-        <w:t>GoPiGo</w:t>
-      </w:r>
-      <w:proofErr w:type="spellEnd"/>
-      <w:r>
-        <w:t>.</w:t>
+        <w:t xml:space="preserve"> of the GoPiGo.</w:t>
       </w:r>
     </w:p>
     <w:p>
@@ -1603,15 +1534,7 @@
         <w:t xml:space="preserve">and connect to </w:t>
       </w:r>
       <w:r>
-        <w:t xml:space="preserve">your local </w:t>
-      </w:r>
-      <w:proofErr w:type="spellStart"/>
-      <w:r>
-        <w:t>Wifi</w:t>
-      </w:r>
-      <w:proofErr w:type="spellEnd"/>
-      <w:r>
-        <w:t xml:space="preserve"> network.</w:t>
+        <w:t>your local Wifi network.</w:t>
       </w:r>
     </w:p>
     <w:p>
@@ -1715,15 +1638,7 @@
     </w:p>
     <w:p>
       <w:r>
-        <w:t xml:space="preserve">We want our </w:t>
-      </w:r>
-      <w:proofErr w:type="spellStart"/>
-      <w:r>
-        <w:t>GoPiGo</w:t>
-      </w:r>
-      <w:proofErr w:type="spellEnd"/>
-      <w:r>
-        <w:t xml:space="preserve"> to email us </w:t>
+        <w:t xml:space="preserve">We want our GoPiGo to email us </w:t>
       </w:r>
       <w:r>
         <w:t>the</w:t>
@@ -1741,15 +1656,7 @@
         </w:numPr>
       </w:pPr>
       <w:r>
-        <w:t xml:space="preserve">On the </w:t>
-      </w:r>
-      <w:proofErr w:type="spellStart"/>
-      <w:r>
-        <w:t>GoPiGo</w:t>
-      </w:r>
-      <w:proofErr w:type="spellEnd"/>
-      <w:r>
-        <w:t xml:space="preserve"> desktop</w:t>
+        <w:t>On the GoPiGo desktop</w:t>
       </w:r>
       <w:r>
         <w:t>.</w:t>
@@ -2039,21 +1946,12 @@
       <w:r>
         <w:t xml:space="preserve"> </w:t>
       </w:r>
-      <w:proofErr w:type="spellStart"/>
-      <w:r>
-        <w:rPr>
-          <w:b/>
-          <w:bCs/>
-        </w:rPr>
-        <w:t>Thonny</w:t>
-      </w:r>
-      <w:proofErr w:type="spellEnd"/>
-      <w:r>
-        <w:rPr>
-          <w:b/>
-          <w:bCs/>
-        </w:rPr>
-        <w:t xml:space="preserve"> Python IDE</w:t>
+      <w:r>
+        <w:rPr>
+          <w:b/>
+          <w:bCs/>
+        </w:rPr>
+        <w:t>Thonny Python IDE</w:t>
       </w:r>
     </w:p>
     <w:p>
@@ -2150,21 +2048,8 @@
               </w:rPr>
             </w:pPr>
             <w:bookmarkStart w:id="4" w:name="_Hlk81828762"/>
-            <w:proofErr w:type="spellStart"/>
-            <w:r>
-              <w:t>sudo</w:t>
-            </w:r>
-            <w:proofErr w:type="spellEnd"/>
-            <w:r>
-              <w:t xml:space="preserve"> </w:t>
-            </w:r>
-            <w:proofErr w:type="spellStart"/>
-            <w:r>
-              <w:t>chmod</w:t>
-            </w:r>
-            <w:proofErr w:type="spellEnd"/>
-            <w:r>
-              <w:t xml:space="preserve"> +x /home/pi/</w:t>
+            <w:r>
+              <w:t>sudo chmod +x /home/pi/</w:t>
             </w:r>
             <w:r>
               <w:t>Documents/</w:t>
@@ -2259,15 +2144,7 @@
         <w:t>In a few moments, y</w:t>
       </w:r>
       <w:r>
-        <w:t xml:space="preserve">ou should receive an email with your </w:t>
-      </w:r>
-      <w:proofErr w:type="spellStart"/>
-      <w:r>
-        <w:t>GoPiGo</w:t>
-      </w:r>
-      <w:proofErr w:type="spellEnd"/>
-      <w:r>
-        <w:t xml:space="preserve"> IP address.</w:t>
+        <w:t>ou should receive an email with your GoPiGo IP address.</w:t>
       </w:r>
     </w:p>
     <w:p>
@@ -2554,23 +2431,7 @@
         </w:numPr>
       </w:pPr>
       <w:r>
-        <w:t xml:space="preserve">Wait until the </w:t>
-      </w:r>
-      <w:proofErr w:type="spellStart"/>
-      <w:r>
-        <w:t>GoPiGo</w:t>
-      </w:r>
-      <w:proofErr w:type="spellEnd"/>
-      <w:r>
-        <w:t xml:space="preserve"> has a chance to </w:t>
-      </w:r>
-      <w:proofErr w:type="spellStart"/>
-      <w:r>
-        <w:t>shutdown</w:t>
-      </w:r>
-      <w:proofErr w:type="spellEnd"/>
-      <w:r>
-        <w:t>.</w:t>
+        <w:t>Wait until the GoPiGo has a chance to shutdown.</w:t>
       </w:r>
     </w:p>
     <w:p>
@@ -2600,14 +2461,9 @@
       </w:pPr>
       <w:bookmarkStart w:id="8" w:name="_Toc82286231"/>
       <w:r>
-        <w:t xml:space="preserve">Power the </w:t>
-      </w:r>
-      <w:proofErr w:type="spellStart"/>
-      <w:r>
-        <w:t>GoPiGo</w:t>
+        <w:t>Power the GoPiGo</w:t>
       </w:r>
       <w:bookmarkEnd w:id="8"/>
-      <w:proofErr w:type="spellEnd"/>
     </w:p>
     <w:p>
       <w:r>
@@ -2658,32 +2514,17 @@
       <w:r>
         <w:t xml:space="preserve">Connect to the </w:t>
       </w:r>
-      <w:proofErr w:type="spellStart"/>
       <w:r>
         <w:t>GoPiGo</w:t>
       </w:r>
-      <w:proofErr w:type="spellEnd"/>
-      <w:r>
-        <w:t xml:space="preserve"> with </w:t>
-      </w:r>
-      <w:proofErr w:type="spellStart"/>
-      <w:r>
-        <w:t>UltraVNC</w:t>
+      <w:r>
+        <w:t xml:space="preserve"> with UltraVNC</w:t>
       </w:r>
       <w:bookmarkEnd w:id="9"/>
-      <w:proofErr w:type="spellEnd"/>
-    </w:p>
-    <w:p>
-      <w:r>
-        <w:t xml:space="preserve">With </w:t>
-      </w:r>
-      <w:proofErr w:type="spellStart"/>
-      <w:r>
-        <w:t>UltraVNC</w:t>
-      </w:r>
-      <w:proofErr w:type="spellEnd"/>
-      <w:r>
-        <w:t xml:space="preserve"> you can copy and paste from your desktop to your robot.</w:t>
+    </w:p>
+    <w:p>
+      <w:r>
+        <w:t>With UltraVNC you can copy and paste from your desktop to your robot.</w:t>
       </w:r>
     </w:p>
     <w:p>
@@ -2739,7 +2580,6 @@
       <w:r>
         <w:t xml:space="preserve"> </w:t>
       </w:r>
-      <w:proofErr w:type="spellStart"/>
       <w:r>
         <w:rPr>
           <w:b/>
@@ -2747,7 +2587,6 @@
         </w:rPr>
         <w:t>UltraVNC</w:t>
       </w:r>
-      <w:proofErr w:type="spellEnd"/>
     </w:p>
     <w:p>
       <w:pPr>
@@ -2769,7 +2608,6 @@
       <w:r>
         <w:t xml:space="preserve"> will find </w:t>
       </w:r>
-      <w:proofErr w:type="spellStart"/>
       <w:r>
         <w:rPr>
           <w:b/>
@@ -2784,7 +2622,6 @@
         </w:rPr>
         <w:t>C</w:t>
       </w:r>
-      <w:proofErr w:type="spellEnd"/>
       <w:r>
         <w:rPr>
           <w:b/>
@@ -2900,21 +2737,12 @@
       <w:r>
         <w:t xml:space="preserve"> only choose </w:t>
       </w:r>
-      <w:proofErr w:type="spellStart"/>
-      <w:r>
-        <w:rPr>
-          <w:b/>
-          <w:bCs/>
-        </w:rPr>
-        <w:t>UltraVNC</w:t>
-      </w:r>
-      <w:proofErr w:type="spellEnd"/>
-      <w:r>
-        <w:rPr>
-          <w:b/>
-          <w:bCs/>
-        </w:rPr>
-        <w:t xml:space="preserve"> Viewer</w:t>
+      <w:r>
+        <w:rPr>
+          <w:b/>
+          <w:bCs/>
+        </w:rPr>
+        <w:t>UltraVNC Viewer</w:t>
       </w:r>
       <w:r>
         <w:t>.</w:t>
@@ -3046,15 +2874,7 @@
     </w:p>
     <w:p>
       <w:r>
-        <w:t xml:space="preserve">You can now copy and paste code back and forth to the </w:t>
-      </w:r>
-      <w:proofErr w:type="spellStart"/>
-      <w:r>
-        <w:t>GoPiGo</w:t>
-      </w:r>
-      <w:proofErr w:type="spellEnd"/>
-      <w:r>
-        <w:t>.</w:t>
+        <w:t>You can now copy and paste code back and forth to the GoPiGo.</w:t>
       </w:r>
     </w:p>
     <w:p>
@@ -3063,14 +2883,9 @@
       </w:pPr>
       <w:bookmarkStart w:id="10" w:name="_Toc82286233"/>
       <w:r>
-        <w:t xml:space="preserve">Update </w:t>
-      </w:r>
-      <w:proofErr w:type="spellStart"/>
-      <w:r>
-        <w:t>GoPiGo</w:t>
+        <w:t>Update GoPiGo</w:t>
       </w:r>
       <w:bookmarkEnd w:id="10"/>
-      <w:proofErr w:type="spellEnd"/>
     </w:p>
     <w:p>
       <w:r>
@@ -3110,15 +2925,7 @@
     </w:p>
     <w:p>
       <w:r>
-        <w:t xml:space="preserve">If you are using the </w:t>
-      </w:r>
-      <w:proofErr w:type="spellStart"/>
-      <w:r>
-        <w:t>GoPiGo</w:t>
-      </w:r>
-      <w:proofErr w:type="spellEnd"/>
-      <w:r>
-        <w:t xml:space="preserve"> on multiple networks</w:t>
+        <w:t>If you are using the GoPiGo on multiple networks</w:t>
       </w:r>
       <w:r>
         <w:t>, edit the following file as shown</w:t>
@@ -3150,38 +2957,12 @@
               <w:pStyle w:val="Code"/>
             </w:pPr>
             <w:bookmarkStart w:id="13" w:name="_Hlk82026295"/>
-            <w:proofErr w:type="spellStart"/>
-            <w:r>
-              <w:t>sudo</w:t>
-            </w:r>
-            <w:proofErr w:type="spellEnd"/>
-            <w:r>
-              <w:t xml:space="preserve"> </w:t>
-            </w:r>
-            <w:r>
-              <w:t>nano /</w:t>
-            </w:r>
-            <w:proofErr w:type="spellStart"/>
-            <w:r>
-              <w:t>etc</w:t>
-            </w:r>
-            <w:proofErr w:type="spellEnd"/>
-            <w:r>
-              <w:t>/</w:t>
-            </w:r>
-            <w:proofErr w:type="spellStart"/>
-            <w:r>
-              <w:t>wpa_supplicant</w:t>
-            </w:r>
-            <w:proofErr w:type="spellEnd"/>
-            <w:r>
-              <w:t>/</w:t>
-            </w:r>
-            <w:proofErr w:type="spellStart"/>
-            <w:r>
-              <w:t>wpa_supplicant.conf</w:t>
-            </w:r>
-            <w:proofErr w:type="spellEnd"/>
+            <w:r>
+              <w:t xml:space="preserve">sudo </w:t>
+            </w:r>
+            <w:r>
+              <w:t>nano /etc/wpa_supplicant/wpa_supplicant.conf</w:t>
+            </w:r>
           </w:p>
         </w:tc>
       </w:tr>
@@ -3248,47 +3029,13 @@
                 <w:szCs w:val="20"/>
               </w:rPr>
             </w:pPr>
-            <w:proofErr w:type="spellStart"/>
             <w:r>
               <w:rPr>
                 <w:rFonts w:ascii="Courier New" w:hAnsi="Courier New" w:cs="Courier New"/>
                 <w:szCs w:val="20"/>
               </w:rPr>
-              <w:t>ctrl_interface</w:t>
-            </w:r>
-            <w:proofErr w:type="spellEnd"/>
-            <w:r>
-              <w:rPr>
-                <w:rFonts w:ascii="Courier New" w:hAnsi="Courier New" w:cs="Courier New"/>
-                <w:szCs w:val="20"/>
-              </w:rPr>
-              <w:t>=DIR=/var/run/</w:t>
-            </w:r>
-            <w:proofErr w:type="spellStart"/>
-            <w:r>
-              <w:rPr>
-                <w:rFonts w:ascii="Courier New" w:hAnsi="Courier New" w:cs="Courier New"/>
-                <w:szCs w:val="20"/>
-              </w:rPr>
-              <w:t>wpa_supplicant</w:t>
-            </w:r>
-            <w:proofErr w:type="spellEnd"/>
-            <w:r>
-              <w:rPr>
-                <w:rFonts w:ascii="Courier New" w:hAnsi="Courier New" w:cs="Courier New"/>
-                <w:szCs w:val="20"/>
-              </w:rPr>
-              <w:t xml:space="preserve"> GROUP=</w:t>
-            </w:r>
-            <w:proofErr w:type="spellStart"/>
-            <w:r>
-              <w:rPr>
-                <w:rFonts w:ascii="Courier New" w:hAnsi="Courier New" w:cs="Courier New"/>
-                <w:szCs w:val="20"/>
-              </w:rPr>
-              <w:t>netdev</w:t>
-            </w:r>
-            <w:proofErr w:type="spellEnd"/>
+              <w:t>ctrl_interface=DIR=/var/run/wpa_supplicant GROUP=netdev</w:t>
+            </w:r>
           </w:p>
           <w:p>
             <w:pPr>
@@ -3316,21 +3063,12 @@
                 <w:szCs w:val="20"/>
               </w:rPr>
             </w:pPr>
-            <w:proofErr w:type="spellStart"/>
             <w:r>
               <w:rPr>
                 <w:rFonts w:ascii="Courier New" w:hAnsi="Courier New" w:cs="Courier New"/>
                 <w:szCs w:val="20"/>
               </w:rPr>
-              <w:t>update_config</w:t>
-            </w:r>
-            <w:proofErr w:type="spellEnd"/>
-            <w:r>
-              <w:rPr>
-                <w:rFonts w:ascii="Courier New" w:hAnsi="Courier New" w:cs="Courier New"/>
-                <w:szCs w:val="20"/>
-              </w:rPr>
-              <w:t>=1</w:t>
+              <w:t>update_config=1</w:t>
             </w:r>
           </w:p>
           <w:p>
@@ -3434,39 +3172,7 @@
                 <w:rFonts w:ascii="Courier New" w:hAnsi="Courier New" w:cs="Courier New"/>
                 <w:szCs w:val="20"/>
               </w:rPr>
-              <w:t xml:space="preserve">    </w:t>
-            </w:r>
-            <w:proofErr w:type="spellStart"/>
-            <w:r>
-              <w:rPr>
-                <w:rFonts w:ascii="Courier New" w:hAnsi="Courier New" w:cs="Courier New"/>
-                <w:szCs w:val="20"/>
-              </w:rPr>
-              <w:t>ssid</w:t>
-            </w:r>
-            <w:proofErr w:type="spellEnd"/>
-            <w:r>
-              <w:rPr>
-                <w:rFonts w:ascii="Courier New" w:hAnsi="Courier New" w:cs="Courier New"/>
-                <w:szCs w:val="20"/>
-              </w:rPr>
-              <w:t>="</w:t>
-            </w:r>
-            <w:proofErr w:type="spellStart"/>
-            <w:r>
-              <w:rPr>
-                <w:rFonts w:ascii="Courier New" w:hAnsi="Courier New" w:cs="Courier New"/>
-                <w:szCs w:val="20"/>
-              </w:rPr>
-              <w:t>network_one_here</w:t>
-            </w:r>
-            <w:proofErr w:type="spellEnd"/>
-            <w:r>
-              <w:rPr>
-                <w:rFonts w:ascii="Courier New" w:hAnsi="Courier New" w:cs="Courier New"/>
-                <w:szCs w:val="20"/>
-              </w:rPr>
-              <w:t>"</w:t>
+              <w:t xml:space="preserve">    ssid="network_one_here"</w:t>
             </w:r>
           </w:p>
           <w:p>
@@ -3500,39 +3206,7 @@
                 <w:rFonts w:ascii="Courier New" w:hAnsi="Courier New" w:cs="Courier New"/>
                 <w:szCs w:val="20"/>
               </w:rPr>
-              <w:t xml:space="preserve">    </w:t>
-            </w:r>
-            <w:proofErr w:type="spellStart"/>
-            <w:r>
-              <w:rPr>
-                <w:rFonts w:ascii="Courier New" w:hAnsi="Courier New" w:cs="Courier New"/>
-                <w:szCs w:val="20"/>
-              </w:rPr>
-              <w:t>psk</w:t>
-            </w:r>
-            <w:proofErr w:type="spellEnd"/>
-            <w:r>
-              <w:rPr>
-                <w:rFonts w:ascii="Courier New" w:hAnsi="Courier New" w:cs="Courier New"/>
-                <w:szCs w:val="20"/>
-              </w:rPr>
-              <w:t>="</w:t>
-            </w:r>
-            <w:proofErr w:type="spellStart"/>
-            <w:r>
-              <w:rPr>
-                <w:rFonts w:ascii="Courier New" w:hAnsi="Courier New" w:cs="Courier New"/>
-                <w:szCs w:val="20"/>
-              </w:rPr>
-              <w:t>wpa_password</w:t>
-            </w:r>
-            <w:proofErr w:type="spellEnd"/>
-            <w:r>
-              <w:rPr>
-                <w:rFonts w:ascii="Courier New" w:hAnsi="Courier New" w:cs="Courier New"/>
-                <w:szCs w:val="20"/>
-              </w:rPr>
-              <w:t>"</w:t>
+              <w:t xml:space="preserve">    psk="wpa_password"</w:t>
             </w:r>
           </w:p>
           <w:p>
@@ -3566,23 +3240,7 @@
                 <w:rFonts w:ascii="Courier New" w:hAnsi="Courier New" w:cs="Courier New"/>
                 <w:szCs w:val="20"/>
               </w:rPr>
-              <w:t xml:space="preserve">    </w:t>
-            </w:r>
-            <w:proofErr w:type="spellStart"/>
-            <w:r>
-              <w:rPr>
-                <w:rFonts w:ascii="Courier New" w:hAnsi="Courier New" w:cs="Courier New"/>
-                <w:szCs w:val="20"/>
-              </w:rPr>
-              <w:t>id_str</w:t>
-            </w:r>
-            <w:proofErr w:type="spellEnd"/>
-            <w:r>
-              <w:rPr>
-                <w:rFonts w:ascii="Courier New" w:hAnsi="Courier New" w:cs="Courier New"/>
-                <w:szCs w:val="20"/>
-              </w:rPr>
-              <w:t>="home"</w:t>
+              <w:t xml:space="preserve">    id_str="home"</w:t>
             </w:r>
           </w:p>
           <w:p>
@@ -3720,23 +3378,7 @@
                 <w:rFonts w:ascii="Courier New" w:hAnsi="Courier New" w:cs="Courier New"/>
                 <w:szCs w:val="20"/>
               </w:rPr>
-              <w:t xml:space="preserve">    </w:t>
-            </w:r>
-            <w:proofErr w:type="spellStart"/>
-            <w:r>
-              <w:rPr>
-                <w:rFonts w:ascii="Courier New" w:hAnsi="Courier New" w:cs="Courier New"/>
-                <w:szCs w:val="20"/>
-              </w:rPr>
-              <w:t>ssid</w:t>
-            </w:r>
-            <w:proofErr w:type="spellEnd"/>
-            <w:r>
-              <w:rPr>
-                <w:rFonts w:ascii="Courier New" w:hAnsi="Courier New" w:cs="Courier New"/>
-                <w:szCs w:val="20"/>
-              </w:rPr>
-              <w:t>="</w:t>
+              <w:t xml:space="preserve">    ssid="</w:t>
             </w:r>
             <w:r>
               <w:rPr>
@@ -3786,21 +3428,12 @@
               </w:rPr>
               <w:t xml:space="preserve">    </w:t>
             </w:r>
-            <w:proofErr w:type="spellStart"/>
             <w:r>
               <w:rPr>
                 <w:rFonts w:ascii="Courier New" w:hAnsi="Courier New" w:cs="Courier New"/>
                 <w:szCs w:val="20"/>
               </w:rPr>
-              <w:t>key_mgmt</w:t>
-            </w:r>
-            <w:proofErr w:type="spellEnd"/>
-            <w:r>
-              <w:rPr>
-                <w:rFonts w:ascii="Courier New" w:hAnsi="Courier New" w:cs="Courier New"/>
-                <w:szCs w:val="20"/>
-              </w:rPr>
-              <w:t>=NONE</w:t>
+              <w:t>key_mgmt=NONE</w:t>
             </w:r>
           </w:p>
           <w:p>
@@ -3834,23 +3467,7 @@
                 <w:rFonts w:ascii="Courier New" w:hAnsi="Courier New" w:cs="Courier New"/>
                 <w:szCs w:val="20"/>
               </w:rPr>
-              <w:t xml:space="preserve">    </w:t>
-            </w:r>
-            <w:proofErr w:type="spellStart"/>
-            <w:r>
-              <w:rPr>
-                <w:rFonts w:ascii="Courier New" w:hAnsi="Courier New" w:cs="Courier New"/>
-                <w:szCs w:val="20"/>
-              </w:rPr>
-              <w:t>id_str</w:t>
-            </w:r>
-            <w:proofErr w:type="spellEnd"/>
-            <w:r>
-              <w:rPr>
-                <w:rFonts w:ascii="Courier New" w:hAnsi="Courier New" w:cs="Courier New"/>
-                <w:szCs w:val="20"/>
-              </w:rPr>
-              <w:t>="work"</w:t>
+              <w:t xml:space="preserve">    id_str="work"</w:t>
             </w:r>
           </w:p>
           <w:p>
@@ -4000,123 +3617,114 @@
       </w:pPr>
       <w:bookmarkStart w:id="14" w:name="_Toc82286235"/>
       <w:r>
+        <w:t>Set Timezone</w:t>
+      </w:r>
+      <w:bookmarkEnd w:id="14"/>
+      <w:r>
+        <w:t xml:space="preserve"> </w:t>
+      </w:r>
+    </w:p>
+    <w:p>
+      <w:pPr>
+        <w:pStyle w:val="ListParagraph"/>
+        <w:numPr>
+          <w:ilvl w:val="0"/>
+          <w:numId w:val="7"/>
+        </w:numPr>
+      </w:pPr>
+      <w:r>
+        <w:t>Go to the Raspberry icon on the left side of the toolbar.</w:t>
+      </w:r>
+    </w:p>
+    <w:p>
+      <w:pPr>
+        <w:pStyle w:val="ListParagraph"/>
+        <w:numPr>
+          <w:ilvl w:val="0"/>
+          <w:numId w:val="7"/>
+        </w:numPr>
+      </w:pPr>
+      <w:r>
+        <w:rPr>
+          <w:b/>
+          <w:bCs/>
+        </w:rPr>
+        <w:t>Preferences</w:t>
+      </w:r>
+      <w:r>
+        <w:t xml:space="preserve"> </w:t>
+      </w:r>
+      <w:r>
+        <w:sym w:font="Wingdings" w:char="F0E0"/>
+      </w:r>
+      <w:r>
+        <w:t xml:space="preserve"> </w:t>
+      </w:r>
+      <w:r>
+        <w:rPr>
+          <w:b/>
+          <w:bCs/>
+        </w:rPr>
+        <w:t>Configuration</w:t>
+      </w:r>
+      <w:r>
+        <w:t xml:space="preserve"> </w:t>
+      </w:r>
+      <w:r>
+        <w:sym w:font="Wingdings" w:char="F0E0"/>
+      </w:r>
+      <w:r>
+        <w:t xml:space="preserve"> </w:t>
+      </w:r>
+      <w:r>
+        <w:rPr>
+          <w:b/>
+          <w:bCs/>
+        </w:rPr>
+        <w:t>Raspberry Pi Configuration</w:t>
+      </w:r>
+      <w:r>
+        <w:rPr>
+          <w:b/>
+          <w:bCs/>
+        </w:rPr>
+        <w:t xml:space="preserve"> </w:t>
+      </w:r>
+      <w:r>
+        <w:sym w:font="Wingdings" w:char="F0E0"/>
+      </w:r>
+      <w:r>
+        <w:t xml:space="preserve"> </w:t>
+      </w:r>
+      <w:r>
+        <w:rPr>
+          <w:b/>
+          <w:bCs/>
+        </w:rPr>
+        <w:t>Localisation</w:t>
+      </w:r>
+      <w:r>
+        <w:t>.</w:t>
+      </w:r>
+    </w:p>
+    <w:p>
+      <w:pPr>
+        <w:pStyle w:val="ListParagraph"/>
+        <w:numPr>
+          <w:ilvl w:val="0"/>
+          <w:numId w:val="7"/>
+        </w:numPr>
+      </w:pPr>
+      <w:r>
         <w:t xml:space="preserve">Set </w:t>
       </w:r>
-      <w:proofErr w:type="spellStart"/>
-      <w:r>
+      <w:r>
+        <w:rPr>
+          <w:b/>
+          <w:bCs/>
+        </w:rPr>
         <w:t>Timezone</w:t>
       </w:r>
-      <w:bookmarkEnd w:id="14"/>
-      <w:proofErr w:type="spellEnd"/>
-      <w:r>
-        <w:t xml:space="preserve"> </w:t>
-      </w:r>
-    </w:p>
-    <w:p>
-      <w:pPr>
-        <w:pStyle w:val="ListParagraph"/>
-        <w:numPr>
-          <w:ilvl w:val="0"/>
-          <w:numId w:val="7"/>
-        </w:numPr>
-      </w:pPr>
-      <w:r>
-        <w:t>Go to the Raspberry icon on the left side of the toolbar.</w:t>
-      </w:r>
-    </w:p>
-    <w:p>
-      <w:pPr>
-        <w:pStyle w:val="ListParagraph"/>
-        <w:numPr>
-          <w:ilvl w:val="0"/>
-          <w:numId w:val="7"/>
-        </w:numPr>
-      </w:pPr>
-      <w:r>
-        <w:rPr>
-          <w:b/>
-          <w:bCs/>
-        </w:rPr>
-        <w:t>Preferences</w:t>
-      </w:r>
-      <w:r>
-        <w:t xml:space="preserve"> </w:t>
-      </w:r>
-      <w:r>
-        <w:sym w:font="Wingdings" w:char="F0E0"/>
-      </w:r>
-      <w:r>
-        <w:t xml:space="preserve"> </w:t>
-      </w:r>
-      <w:r>
-        <w:rPr>
-          <w:b/>
-          <w:bCs/>
-        </w:rPr>
-        <w:t>Configuration</w:t>
-      </w:r>
-      <w:r>
-        <w:t xml:space="preserve"> </w:t>
-      </w:r>
-      <w:r>
-        <w:sym w:font="Wingdings" w:char="F0E0"/>
-      </w:r>
-      <w:r>
-        <w:t xml:space="preserve"> </w:t>
-      </w:r>
-      <w:r>
-        <w:rPr>
-          <w:b/>
-          <w:bCs/>
-        </w:rPr>
-        <w:t>Raspberry Pi Configuration</w:t>
-      </w:r>
-      <w:r>
-        <w:rPr>
-          <w:b/>
-          <w:bCs/>
-        </w:rPr>
-        <w:t xml:space="preserve"> </w:t>
-      </w:r>
-      <w:r>
-        <w:sym w:font="Wingdings" w:char="F0E0"/>
-      </w:r>
-      <w:r>
-        <w:t xml:space="preserve"> </w:t>
-      </w:r>
-      <w:proofErr w:type="spellStart"/>
-      <w:r>
-        <w:rPr>
-          <w:b/>
-          <w:bCs/>
-        </w:rPr>
-        <w:t>Localisation</w:t>
-      </w:r>
-      <w:proofErr w:type="spellEnd"/>
-      <w:r>
-        <w:t>.</w:t>
-      </w:r>
-    </w:p>
-    <w:p>
-      <w:pPr>
-        <w:pStyle w:val="ListParagraph"/>
-        <w:numPr>
-          <w:ilvl w:val="0"/>
-          <w:numId w:val="7"/>
-        </w:numPr>
-      </w:pPr>
-      <w:r>
-        <w:t xml:space="preserve">Set </w:t>
-      </w:r>
-      <w:proofErr w:type="spellStart"/>
-      <w:r>
-        <w:rPr>
-          <w:b/>
-          <w:bCs/>
-        </w:rPr>
-        <w:t>Timezone</w:t>
-      </w:r>
-      <w:proofErr w:type="spellEnd"/>
       <w:r>
         <w:t>.</w:t>
       </w:r>
@@ -4367,29 +3975,259 @@
         </w:numPr>
       </w:pPr>
       <w:r>
-        <w:t>Click Ok</w:t>
+        <w:t>Click O</w:t>
+      </w:r>
+      <w:r>
+        <w:t>K.</w:t>
       </w:r>
     </w:p>
     <w:p>
       <w:pPr>
         <w:pStyle w:val="Heading1"/>
       </w:pPr>
+      <w:r>
+        <w:t>Backup GoPiGo to a File Image</w:t>
+      </w:r>
+    </w:p>
+    <w:p>
+      <w:r>
+        <w:t>Things go wrong. It is a good idea to backup your MicroSD card to a file image at this point and any point prior to making big changes.</w:t>
+      </w:r>
+    </w:p>
+    <w:p>
+      <w:pPr>
+        <w:pStyle w:val="ListParagraph"/>
+        <w:numPr>
+          <w:ilvl w:val="0"/>
+          <w:numId w:val="11"/>
+        </w:numPr>
+      </w:pPr>
+      <w:r>
+        <w:t xml:space="preserve">Go to </w:t>
+      </w:r>
+      <w:hyperlink r:id="rId20" w:history="1">
+        <w:r>
+          <w:rPr>
+            <w:rStyle w:val="Hyperlink"/>
+          </w:rPr>
+          <w:t>https://gitlab.com/bztsrc/usbimager</w:t>
+        </w:r>
+      </w:hyperlink>
+      <w:r>
+        <w:t xml:space="preserve"> </w:t>
+      </w:r>
+    </w:p>
+    <w:p>
+      <w:pPr>
+        <w:pStyle w:val="ListParagraph"/>
+        <w:numPr>
+          <w:ilvl w:val="0"/>
+          <w:numId w:val="11"/>
+        </w:numPr>
+      </w:pPr>
+      <w:r>
+        <w:t>Download the windows GDI version.</w:t>
+      </w:r>
+    </w:p>
+    <w:p>
+      <w:pPr>
+        <w:pStyle w:val="ListParagraph"/>
+        <w:numPr>
+          <w:ilvl w:val="0"/>
+          <w:numId w:val="11"/>
+        </w:numPr>
+      </w:pPr>
+      <w:r>
+        <w:t>This is a portable program, there is not an installation, the program runs from wherever you put it.</w:t>
+      </w:r>
+    </w:p>
+    <w:p>
+      <w:pPr>
+        <w:pStyle w:val="ListParagraph"/>
+        <w:numPr>
+          <w:ilvl w:val="0"/>
+          <w:numId w:val="11"/>
+        </w:numPr>
+      </w:pPr>
+      <w:r>
+        <w:t>Click the downward pointing triangle as shown to select your MicroSD card. The card will show 2 partitions, it doesn’t matter which one you choose, the entire card will be backup up to a file image.</w:t>
+      </w:r>
+    </w:p>
+    <w:p>
+      <w:r>
+        <w:rPr>
+          <w:noProof/>
+        </w:rPr>
+        <w:drawing>
+          <wp:inline distT="0" distB="0" distL="0" distR="0" wp14:anchorId="317D12B8" wp14:editId="12CE4340">
+            <wp:extent cx="3666744" cy="1444752"/>
+            <wp:effectExtent l="57150" t="57150" r="86360" b="98425"/>
+            <wp:docPr id="2" name="Picture 2"/>
+            <wp:cNvGraphicFramePr>
+              <a:graphicFrameLocks xmlns:a="http://schemas.openxmlformats.org/drawingml/2006/main" noChangeAspect="1"/>
+            </wp:cNvGraphicFramePr>
+            <a:graphic xmlns:a="http://schemas.openxmlformats.org/drawingml/2006/main">
+              <a:graphicData uri="http://schemas.openxmlformats.org/drawingml/2006/picture">
+                <pic:pic xmlns:pic="http://schemas.openxmlformats.org/drawingml/2006/picture">
+                  <pic:nvPicPr>
+                    <pic:cNvPr id="1" name=""/>
+                    <pic:cNvPicPr/>
+                  </pic:nvPicPr>
+                  <pic:blipFill>
+                    <a:blip r:embed="rId21"/>
+                    <a:stretch>
+                      <a:fillRect/>
+                    </a:stretch>
+                  </pic:blipFill>
+                  <pic:spPr>
+                    <a:xfrm>
+                      <a:off x="0" y="0"/>
+                      <a:ext cx="3666744" cy="1444752"/>
+                    </a:xfrm>
+                    <a:prstGeom prst="rect">
+                      <a:avLst/>
+                    </a:prstGeom>
+                    <a:ln w="9525" cap="sq">
+                      <a:solidFill>
+                        <a:srgbClr val="000000"/>
+                      </a:solidFill>
+                      <a:prstDash val="solid"/>
+                      <a:miter lim="800000"/>
+                    </a:ln>
+                    <a:effectLst>
+                      <a:outerShdw blurRad="50800" dist="38100" dir="2700000" algn="tl" rotWithShape="0">
+                        <a:srgbClr val="000000">
+                          <a:alpha val="43000"/>
+                        </a:srgbClr>
+                      </a:outerShdw>
+                    </a:effectLst>
+                  </pic:spPr>
+                </pic:pic>
+              </a:graphicData>
+            </a:graphic>
+          </wp:inline>
+        </w:drawing>
+      </w:r>
+    </w:p>
+    <w:p>
+      <w:pPr>
+        <w:pStyle w:val="ListParagraph"/>
+        <w:numPr>
+          <w:ilvl w:val="0"/>
+          <w:numId w:val="11"/>
+        </w:numPr>
+      </w:pPr>
+      <w:r>
+        <w:t xml:space="preserve">Click </w:t>
+      </w:r>
+      <w:r>
+        <w:rPr>
+          <w:b/>
+          <w:bCs/>
+        </w:rPr>
+        <w:t>Compress</w:t>
+      </w:r>
+      <w:r>
+        <w:t>.</w:t>
+      </w:r>
+    </w:p>
+    <w:p>
+      <w:pPr>
+        <w:pStyle w:val="ListParagraph"/>
+        <w:numPr>
+          <w:ilvl w:val="0"/>
+          <w:numId w:val="11"/>
+        </w:numPr>
+      </w:pPr>
+      <w:r>
+        <w:t xml:space="preserve">Click </w:t>
+      </w:r>
+      <w:r>
+        <w:rPr>
+          <w:b/>
+          <w:bCs/>
+        </w:rPr>
+        <w:t>Read</w:t>
+      </w:r>
+      <w:r>
+        <w:t>. The program will automatically create a compressed backup file of approximately 5GB on your Desktop.</w:t>
+      </w:r>
+    </w:p>
+    <w:p>
+      <w:r>
+        <w:rPr>
+          <w:noProof/>
+        </w:rPr>
+        <w:drawing>
+          <wp:inline distT="0" distB="0" distL="0" distR="0" wp14:anchorId="4AA0220D" wp14:editId="5C8193E8">
+            <wp:extent cx="3666744" cy="1444752"/>
+            <wp:effectExtent l="57150" t="57150" r="86360" b="98425"/>
+            <wp:docPr id="4" name="Picture 4"/>
+            <wp:cNvGraphicFramePr>
+              <a:graphicFrameLocks xmlns:a="http://schemas.openxmlformats.org/drawingml/2006/main" noChangeAspect="1"/>
+            </wp:cNvGraphicFramePr>
+            <a:graphic xmlns:a="http://schemas.openxmlformats.org/drawingml/2006/main">
+              <a:graphicData uri="http://schemas.openxmlformats.org/drawingml/2006/picture">
+                <pic:pic xmlns:pic="http://schemas.openxmlformats.org/drawingml/2006/picture">
+                  <pic:nvPicPr>
+                    <pic:cNvPr id="1" name=""/>
+                    <pic:cNvPicPr/>
+                  </pic:nvPicPr>
+                  <pic:blipFill>
+                    <a:blip r:embed="rId22"/>
+                    <a:stretch>
+                      <a:fillRect/>
+                    </a:stretch>
+                  </pic:blipFill>
+                  <pic:spPr>
+                    <a:xfrm>
+                      <a:off x="0" y="0"/>
+                      <a:ext cx="3666744" cy="1444752"/>
+                    </a:xfrm>
+                    <a:prstGeom prst="rect">
+                      <a:avLst/>
+                    </a:prstGeom>
+                    <a:ln w="9525" cap="sq">
+                      <a:solidFill>
+                        <a:srgbClr val="000000"/>
+                      </a:solidFill>
+                      <a:prstDash val="solid"/>
+                      <a:miter lim="800000"/>
+                    </a:ln>
+                    <a:effectLst>
+                      <a:outerShdw blurRad="50800" dist="38100" dir="2700000" algn="tl" rotWithShape="0">
+                        <a:srgbClr val="000000">
+                          <a:alpha val="43000"/>
+                        </a:srgbClr>
+                      </a:outerShdw>
+                    </a:effectLst>
+                  </pic:spPr>
+                </pic:pic>
+              </a:graphicData>
+            </a:graphic>
+          </wp:inline>
+        </w:drawing>
+      </w:r>
+    </w:p>
+    <w:p>
+      <w:pPr>
+        <w:pStyle w:val="Heading1"/>
+      </w:pPr>
       <w:bookmarkStart w:id="16" w:name="_Toc82286237"/>
       <w:r>
+        <w:lastRenderedPageBreak/>
         <w:t xml:space="preserve">Modular Robotics </w:t>
       </w:r>
-      <w:proofErr w:type="spellStart"/>
       <w:r>
         <w:t>GoPiGo</w:t>
       </w:r>
-      <w:proofErr w:type="spellEnd"/>
       <w:r>
         <w:t xml:space="preserve"> Documentation</w:t>
       </w:r>
       <w:bookmarkEnd w:id="16"/>
     </w:p>
     <w:p>
-      <w:hyperlink r:id="rId20" w:history="1">
+      <w:hyperlink r:id="rId23" w:history="1">
         <w:r>
           <w:rPr>
             <w:rStyle w:val="Hyperlink"/>
@@ -4405,7 +4243,7 @@
       </w:r>
     </w:p>
     <w:p>
-      <w:hyperlink r:id="rId21" w:history="1">
+      <w:hyperlink r:id="rId24" w:history="1">
         <w:r>
           <w:rPr>
             <w:rStyle w:val="Hyperlink"/>
@@ -4422,15 +4260,7 @@
     </w:p>
     <w:p>
       <w:r>
-        <w:t xml:space="preserve">This has the latest documentation for the </w:t>
-      </w:r>
-      <w:proofErr w:type="spellStart"/>
-      <w:r>
-        <w:t>GoPiGo</w:t>
-      </w:r>
-      <w:proofErr w:type="spellEnd"/>
-      <w:r>
-        <w:t xml:space="preserve">. It has basic and advanced tutorials to get you </w:t>
+        <w:t xml:space="preserve">This has the latest documentation for the GoPiGo. It has basic and advanced tutorials to get you </w:t>
       </w:r>
       <w:r>
         <w:t>started</w:t>
@@ -4440,7 +4270,12 @@
       </w:r>
     </w:p>
     <w:sectPr>
-      <w:footerReference w:type="default" r:id="rId22"/>
+      <w:headerReference w:type="even" r:id="rId25"/>
+      <w:headerReference w:type="default" r:id="rId26"/>
+      <w:footerReference w:type="even" r:id="rId27"/>
+      <w:footerReference w:type="default" r:id="rId28"/>
+      <w:headerReference w:type="first" r:id="rId29"/>
+      <w:footerReference w:type="first" r:id="rId30"/>
       <w:pgSz w:w="12240" w:h="15840" w:code="1"/>
       <w:pgMar w:top="1440" w:right="1440" w:bottom="1440" w:left="1440" w:header="432" w:footer="576" w:gutter="0"/>
       <w:cols w:space="720"/>
@@ -4480,17 +4315,22 @@
   <w:p>
     <w:pPr>
       <w:pStyle w:val="Footer"/>
+    </w:pPr>
+  </w:p>
+</w:ftr>
+</file>
+
+<file path=word/footer2.xml><?xml version="1.0" encoding="utf-8"?>
+<w:ftr xmlns:wpc="http://schemas.microsoft.com/office/word/2010/wordprocessingCanvas" xmlns:cx="http://schemas.microsoft.com/office/drawing/2014/chartex" xmlns:cx1="http://schemas.microsoft.com/office/drawing/2015/9/8/chartex" xmlns:cx2="http://schemas.microsoft.com/office/drawing/2015/10/21/chartex" xmlns:cx3="http://schemas.microsoft.com/office/drawing/2016/5/9/chartex" xmlns:cx4="http://schemas.microsoft.com/office/drawing/2016/5/10/chartex" xmlns:cx5="http://schemas.microsoft.com/office/drawing/2016/5/11/chartex" xmlns:cx6="http://schemas.microsoft.com/office/drawing/2016/5/12/chartex" xmlns:cx7="http://schemas.microsoft.com/office/drawing/2016/5/13/chartex" xmlns:cx8="http://schemas.microsoft.com/office/drawing/2016/5/14/chartex" xmlns:mc="http://schemas.openxmlformats.org/markup-compatibility/2006" xmlns:aink="http://schemas.microsoft.com/office/drawing/2016/ink" xmlns:am3d="http://schemas.microsoft.com/office/drawing/2017/model3d" xmlns:o="urn:schemas-microsoft-com:office:office" xmlns:r="http://schemas.openxmlformats.org/officeDocument/2006/relationships" xmlns:m="http://schemas.openxmlformats.org/officeDocument/2006/math" xmlns:v="urn:schemas-microsoft-com:vml" xmlns:wp14="http://schemas.microsoft.com/office/word/2010/wordprocessingDrawing" xmlns:wp="http://schemas.openxmlformats.org/drawingml/2006/wordprocessingDrawing" xmlns:w10="urn:schemas-microsoft-com:office:word" xmlns:w="http://schemas.openxmlformats.org/wordprocessingml/2006/main" xmlns:w14="http://schemas.microsoft.com/office/word/2010/wordml" xmlns:w15="http://schemas.microsoft.com/office/word/2012/wordml" xmlns:w16cex="http://schemas.microsoft.com/office/word/2018/wordml/cex" xmlns:w16cid="http://schemas.microsoft.com/office/word/2016/wordml/cid" xmlns:w16="http://schemas.microsoft.com/office/word/2018/wordml" xmlns:w16se="http://schemas.microsoft.com/office/word/2015/wordml/symex" xmlns:wpg="http://schemas.microsoft.com/office/word/2010/wordprocessingGroup" xmlns:wpi="http://schemas.microsoft.com/office/word/2010/wordprocessingInk" xmlns:wne="http://schemas.microsoft.com/office/word/2006/wordml" xmlns:wps="http://schemas.microsoft.com/office/word/2010/wordprocessingShape" mc:Ignorable="w14 w15 w16se w16cid w16 w16cex wp14">
+  <w:p>
+    <w:pPr>
+      <w:pStyle w:val="Footer"/>
       <w:tabs>
         <w:tab w:val="right" w:pos="9900"/>
       </w:tabs>
     </w:pPr>
-    <w:proofErr w:type="spellStart"/>
     <w:r>
-      <w:t>GoPiGo</w:t>
-    </w:r>
-    <w:proofErr w:type="spellEnd"/>
-    <w:r>
-      <w:t xml:space="preserve"> Documentation</w:t>
+      <w:t>GoPiGo Documentation</w:t>
     </w:r>
     <w:r>
       <w:tab/>
@@ -4577,7 +4417,7 @@
       <w:t>1</w:t>
     </w:r>
     <w:r>
-      <w:t>1</w:t>
+      <w:t>2</w:t>
     </w:r>
     <w:r>
       <w:t>/</w:t>
@@ -4589,6 +4429,16 @@
 </w:ftr>
 </file>
 
+<file path=word/footer3.xml><?xml version="1.0" encoding="utf-8"?>
+<w:ftr xmlns:wpc="http://schemas.microsoft.com/office/word/2010/wordprocessingCanvas" xmlns:cx="http://schemas.microsoft.com/office/drawing/2014/chartex" xmlns:cx1="http://schemas.microsoft.com/office/drawing/2015/9/8/chartex" xmlns:cx2="http://schemas.microsoft.com/office/drawing/2015/10/21/chartex" xmlns:cx3="http://schemas.microsoft.com/office/drawing/2016/5/9/chartex" xmlns:cx4="http://schemas.microsoft.com/office/drawing/2016/5/10/chartex" xmlns:cx5="http://schemas.microsoft.com/office/drawing/2016/5/11/chartex" xmlns:cx6="http://schemas.microsoft.com/office/drawing/2016/5/12/chartex" xmlns:cx7="http://schemas.microsoft.com/office/drawing/2016/5/13/chartex" xmlns:cx8="http://schemas.microsoft.com/office/drawing/2016/5/14/chartex" xmlns:mc="http://schemas.openxmlformats.org/markup-compatibility/2006" xmlns:aink="http://schemas.microsoft.com/office/drawing/2016/ink" xmlns:am3d="http://schemas.microsoft.com/office/drawing/2017/model3d" xmlns:o="urn:schemas-microsoft-com:office:office" xmlns:r="http://schemas.openxmlformats.org/officeDocument/2006/relationships" xmlns:m="http://schemas.openxmlformats.org/officeDocument/2006/math" xmlns:v="urn:schemas-microsoft-com:vml" xmlns:wp14="http://schemas.microsoft.com/office/word/2010/wordprocessingDrawing" xmlns:wp="http://schemas.openxmlformats.org/drawingml/2006/wordprocessingDrawing" xmlns:w10="urn:schemas-microsoft-com:office:word" xmlns:w="http://schemas.openxmlformats.org/wordprocessingml/2006/main" xmlns:w14="http://schemas.microsoft.com/office/word/2010/wordml" xmlns:w15="http://schemas.microsoft.com/office/word/2012/wordml" xmlns:w16cex="http://schemas.microsoft.com/office/word/2018/wordml/cex" xmlns:w16cid="http://schemas.microsoft.com/office/word/2016/wordml/cid" xmlns:w16="http://schemas.microsoft.com/office/word/2018/wordml" xmlns:w16se="http://schemas.microsoft.com/office/word/2015/wordml/symex" xmlns:wpg="http://schemas.microsoft.com/office/word/2010/wordprocessingGroup" xmlns:wpi="http://schemas.microsoft.com/office/word/2010/wordprocessingInk" xmlns:wne="http://schemas.microsoft.com/office/word/2006/wordml" xmlns:wps="http://schemas.microsoft.com/office/word/2010/wordprocessingShape" mc:Ignorable="w14 w15 w16se w16cid w16 w16cex wp14">
+  <w:p>
+    <w:pPr>
+      <w:pStyle w:val="Footer"/>
+    </w:pPr>
+  </w:p>
+</w:ftr>
+</file>
+
 <file path=word/footnotes.xml><?xml version="1.0" encoding="utf-8"?>
 <w:footnotes xmlns:wpc="http://schemas.microsoft.com/office/word/2010/wordprocessingCanvas" xmlns:cx="http://schemas.microsoft.com/office/drawing/2014/chartex" xmlns:cx1="http://schemas.microsoft.com/office/drawing/2015/9/8/chartex" xmlns:cx2="http://schemas.microsoft.com/office/drawing/2015/10/21/chartex" xmlns:cx3="http://schemas.microsoft.com/office/drawing/2016/5/9/chartex" xmlns:cx4="http://schemas.microsoft.com/office/drawing/2016/5/10/chartex" xmlns:cx5="http://schemas.microsoft.com/office/drawing/2016/5/11/chartex" xmlns:cx6="http://schemas.microsoft.com/office/drawing/2016/5/12/chartex" xmlns:cx7="http://schemas.microsoft.com/office/drawing/2016/5/13/chartex" xmlns:cx8="http://schemas.microsoft.com/office/drawing/2016/5/14/chartex" xmlns:mc="http://schemas.openxmlformats.org/markup-compatibility/2006" xmlns:aink="http://schemas.microsoft.com/office/drawing/2016/ink" xmlns:am3d="http://schemas.microsoft.com/office/drawing/2017/model3d" xmlns:o="urn:schemas-microsoft-com:office:office" xmlns:r="http://schemas.openxmlformats.org/officeDocument/2006/relationships" xmlns:m="http://schemas.openxmlformats.org/officeDocument/2006/math" xmlns:v="urn:schemas-microsoft-com:vml" xmlns:wp14="http://schemas.microsoft.com/office/word/2010/wordprocessingDrawing" xmlns:wp="http://schemas.openxmlformats.org/drawingml/2006/wordprocessingDrawing" xmlns:w10="urn:schemas-microsoft-com:office:word" xmlns:w="http://schemas.openxmlformats.org/wordprocessingml/2006/main" xmlns:w14="http://schemas.microsoft.com/office/word/2010/wordml" xmlns:w15="http://schemas.microsoft.com/office/word/2012/wordml" xmlns:w16cex="http://schemas.microsoft.com/office/word/2018/wordml/cex" xmlns:w16cid="http://schemas.microsoft.com/office/word/2016/wordml/cid" xmlns:w16="http://schemas.microsoft.com/office/word/2018/wordml" xmlns:w16se="http://schemas.microsoft.com/office/word/2015/wordml/symex" xmlns:wpg="http://schemas.microsoft.com/office/word/2010/wordprocessingGroup" xmlns:wpi="http://schemas.microsoft.com/office/word/2010/wordprocessingInk" xmlns:wne="http://schemas.microsoft.com/office/word/2006/wordml" xmlns:wps="http://schemas.microsoft.com/office/word/2010/wordprocessingShape" mc:Ignorable="w14 w15 w16se w16cid w16 w16cex wp14">
   <w:footnote w:type="separator" w:id="-1">
@@ -4613,11 +4463,127 @@
     </w:p>
   </w:footnote>
 </w:footnotes>
+</file>
+
+<file path=word/header1.xml><?xml version="1.0" encoding="utf-8"?>
+<w:hdr xmlns:wpc="http://schemas.microsoft.com/office/word/2010/wordprocessingCanvas" xmlns:cx="http://schemas.microsoft.com/office/drawing/2014/chartex" xmlns:cx1="http://schemas.microsoft.com/office/drawing/2015/9/8/chartex" xmlns:cx2="http://schemas.microsoft.com/office/drawing/2015/10/21/chartex" xmlns:cx3="http://schemas.microsoft.com/office/drawing/2016/5/9/chartex" xmlns:cx4="http://schemas.microsoft.com/office/drawing/2016/5/10/chartex" xmlns:cx5="http://schemas.microsoft.com/office/drawing/2016/5/11/chartex" xmlns:cx6="http://schemas.microsoft.com/office/drawing/2016/5/12/chartex" xmlns:cx7="http://schemas.microsoft.com/office/drawing/2016/5/13/chartex" xmlns:cx8="http://schemas.microsoft.com/office/drawing/2016/5/14/chartex" xmlns:mc="http://schemas.openxmlformats.org/markup-compatibility/2006" xmlns:aink="http://schemas.microsoft.com/office/drawing/2016/ink" xmlns:am3d="http://schemas.microsoft.com/office/drawing/2017/model3d" xmlns:o="urn:schemas-microsoft-com:office:office" xmlns:r="http://schemas.openxmlformats.org/officeDocument/2006/relationships" xmlns:m="http://schemas.openxmlformats.org/officeDocument/2006/math" xmlns:v="urn:schemas-microsoft-com:vml" xmlns:wp14="http://schemas.microsoft.com/office/word/2010/wordprocessingDrawing" xmlns:wp="http://schemas.openxmlformats.org/drawingml/2006/wordprocessingDrawing" xmlns:w10="urn:schemas-microsoft-com:office:word" xmlns:w="http://schemas.openxmlformats.org/wordprocessingml/2006/main" xmlns:w14="http://schemas.microsoft.com/office/word/2010/wordml" xmlns:w15="http://schemas.microsoft.com/office/word/2012/wordml" xmlns:w16cex="http://schemas.microsoft.com/office/word/2018/wordml/cex" xmlns:w16cid="http://schemas.microsoft.com/office/word/2016/wordml/cid" xmlns:w16="http://schemas.microsoft.com/office/word/2018/wordml" xmlns:w16se="http://schemas.microsoft.com/office/word/2015/wordml/symex" xmlns:wpg="http://schemas.microsoft.com/office/word/2010/wordprocessingGroup" xmlns:wpi="http://schemas.microsoft.com/office/word/2010/wordprocessingInk" xmlns:wne="http://schemas.microsoft.com/office/word/2006/wordml" xmlns:wps="http://schemas.microsoft.com/office/word/2010/wordprocessingShape" mc:Ignorable="w14 w15 w16se w16cid w16 w16cex wp14">
+  <w:p>
+    <w:pPr>
+      <w:pStyle w:val="Header"/>
+    </w:pPr>
+  </w:p>
+</w:hdr>
+</file>
+
+<file path=word/header2.xml><?xml version="1.0" encoding="utf-8"?>
+<w:hdr xmlns:wpc="http://schemas.microsoft.com/office/word/2010/wordprocessingCanvas" xmlns:cx="http://schemas.microsoft.com/office/drawing/2014/chartex" xmlns:cx1="http://schemas.microsoft.com/office/drawing/2015/9/8/chartex" xmlns:cx2="http://schemas.microsoft.com/office/drawing/2015/10/21/chartex" xmlns:cx3="http://schemas.microsoft.com/office/drawing/2016/5/9/chartex" xmlns:cx4="http://schemas.microsoft.com/office/drawing/2016/5/10/chartex" xmlns:cx5="http://schemas.microsoft.com/office/drawing/2016/5/11/chartex" xmlns:cx6="http://schemas.microsoft.com/office/drawing/2016/5/12/chartex" xmlns:cx7="http://schemas.microsoft.com/office/drawing/2016/5/13/chartex" xmlns:cx8="http://schemas.microsoft.com/office/drawing/2016/5/14/chartex" xmlns:mc="http://schemas.openxmlformats.org/markup-compatibility/2006" xmlns:aink="http://schemas.microsoft.com/office/drawing/2016/ink" xmlns:am3d="http://schemas.microsoft.com/office/drawing/2017/model3d" xmlns:o="urn:schemas-microsoft-com:office:office" xmlns:r="http://schemas.openxmlformats.org/officeDocument/2006/relationships" xmlns:m="http://schemas.openxmlformats.org/officeDocument/2006/math" xmlns:v="urn:schemas-microsoft-com:vml" xmlns:wp14="http://schemas.microsoft.com/office/word/2010/wordprocessingDrawing" xmlns:wp="http://schemas.openxmlformats.org/drawingml/2006/wordprocessingDrawing" xmlns:w10="urn:schemas-microsoft-com:office:word" xmlns:w="http://schemas.openxmlformats.org/wordprocessingml/2006/main" xmlns:w14="http://schemas.microsoft.com/office/word/2010/wordml" xmlns:w15="http://schemas.microsoft.com/office/word/2012/wordml" xmlns:w16cex="http://schemas.microsoft.com/office/word/2018/wordml/cex" xmlns:w16cid="http://schemas.microsoft.com/office/word/2016/wordml/cid" xmlns:w16="http://schemas.microsoft.com/office/word/2018/wordml" xmlns:w16se="http://schemas.microsoft.com/office/word/2015/wordml/symex" xmlns:wpg="http://schemas.microsoft.com/office/word/2010/wordprocessingGroup" xmlns:wpi="http://schemas.microsoft.com/office/word/2010/wordprocessingInk" xmlns:wne="http://schemas.microsoft.com/office/word/2006/wordml" xmlns:wps="http://schemas.microsoft.com/office/word/2010/wordprocessingShape" mc:Ignorable="w14 w15 w16se w16cid w16 w16cex wp14">
+  <w:p>
+    <w:pPr>
+      <w:pStyle w:val="Header"/>
+    </w:pPr>
+  </w:p>
+</w:hdr>
+</file>
+
+<file path=word/header3.xml><?xml version="1.0" encoding="utf-8"?>
+<w:hdr xmlns:wpc="http://schemas.microsoft.com/office/word/2010/wordprocessingCanvas" xmlns:cx="http://schemas.microsoft.com/office/drawing/2014/chartex" xmlns:cx1="http://schemas.microsoft.com/office/drawing/2015/9/8/chartex" xmlns:cx2="http://schemas.microsoft.com/office/drawing/2015/10/21/chartex" xmlns:cx3="http://schemas.microsoft.com/office/drawing/2016/5/9/chartex" xmlns:cx4="http://schemas.microsoft.com/office/drawing/2016/5/10/chartex" xmlns:cx5="http://schemas.microsoft.com/office/drawing/2016/5/11/chartex" xmlns:cx6="http://schemas.microsoft.com/office/drawing/2016/5/12/chartex" xmlns:cx7="http://schemas.microsoft.com/office/drawing/2016/5/13/chartex" xmlns:cx8="http://schemas.microsoft.com/office/drawing/2016/5/14/chartex" xmlns:mc="http://schemas.openxmlformats.org/markup-compatibility/2006" xmlns:aink="http://schemas.microsoft.com/office/drawing/2016/ink" xmlns:am3d="http://schemas.microsoft.com/office/drawing/2017/model3d" xmlns:o="urn:schemas-microsoft-com:office:office" xmlns:r="http://schemas.openxmlformats.org/officeDocument/2006/relationships" xmlns:m="http://schemas.openxmlformats.org/officeDocument/2006/math" xmlns:v="urn:schemas-microsoft-com:vml" xmlns:wp14="http://schemas.microsoft.com/office/word/2010/wordprocessingDrawing" xmlns:wp="http://schemas.openxmlformats.org/drawingml/2006/wordprocessingDrawing" xmlns:w10="urn:schemas-microsoft-com:office:word" xmlns:w="http://schemas.openxmlformats.org/wordprocessingml/2006/main" xmlns:w14="http://schemas.microsoft.com/office/word/2010/wordml" xmlns:w15="http://schemas.microsoft.com/office/word/2012/wordml" xmlns:w16cex="http://schemas.microsoft.com/office/word/2018/wordml/cex" xmlns:w16cid="http://schemas.microsoft.com/office/word/2016/wordml/cid" xmlns:w16="http://schemas.microsoft.com/office/word/2018/wordml" xmlns:w16se="http://schemas.microsoft.com/office/word/2015/wordml/symex" xmlns:wpg="http://schemas.microsoft.com/office/word/2010/wordprocessingGroup" xmlns:wpi="http://schemas.microsoft.com/office/word/2010/wordprocessingInk" xmlns:wne="http://schemas.microsoft.com/office/word/2006/wordml" xmlns:wps="http://schemas.microsoft.com/office/word/2010/wordprocessingShape" mc:Ignorable="w14 w15 w16se w16cid w16 w16cex wp14">
+  <w:p>
+    <w:pPr>
+      <w:pStyle w:val="Header"/>
+    </w:pPr>
+  </w:p>
+</w:hdr>
 </file>
 
 <file path=word/numbering.xml><?xml version="1.0" encoding="utf-8"?>
 <w:numbering xmlns:wpc="http://schemas.microsoft.com/office/word/2010/wordprocessingCanvas" xmlns:cx="http://schemas.microsoft.com/office/drawing/2014/chartex" xmlns:cx1="http://schemas.microsoft.com/office/drawing/2015/9/8/chartex" xmlns:cx2="http://schemas.microsoft.com/office/drawing/2015/10/21/chartex" xmlns:cx3="http://schemas.microsoft.com/office/drawing/2016/5/9/chartex" xmlns:cx4="http://schemas.microsoft.com/office/drawing/2016/5/10/chartex" xmlns:cx5="http://schemas.microsoft.com/office/drawing/2016/5/11/chartex" xmlns:cx6="http://schemas.microsoft.com/office/drawing/2016/5/12/chartex" xmlns:cx7="http://schemas.microsoft.com/office/drawing/2016/5/13/chartex" xmlns:cx8="http://schemas.microsoft.com/office/drawing/2016/5/14/chartex" xmlns:mc="http://schemas.openxmlformats.org/markup-compatibility/2006" xmlns:aink="http://schemas.microsoft.com/office/drawing/2016/ink" xmlns:am3d="http://schemas.microsoft.com/office/drawing/2017/model3d" xmlns:o="urn:schemas-microsoft-com:office:office" xmlns:r="http://schemas.openxmlformats.org/officeDocument/2006/relationships" xmlns:m="http://schemas.openxmlformats.org/officeDocument/2006/math" xmlns:v="urn:schemas-microsoft-com:vml" xmlns:wp14="http://schemas.microsoft.com/office/word/2010/wordprocessingDrawing" xmlns:wp="http://schemas.openxmlformats.org/drawingml/2006/wordprocessingDrawing" xmlns:w10="urn:schemas-microsoft-com:office:word" xmlns:w="http://schemas.openxmlformats.org/wordprocessingml/2006/main" xmlns:w14="http://schemas.microsoft.com/office/word/2010/wordml" xmlns:w15="http://schemas.microsoft.com/office/word/2012/wordml" xmlns:w16cex="http://schemas.microsoft.com/office/word/2018/wordml/cex" xmlns:w16cid="http://schemas.microsoft.com/office/word/2016/wordml/cid" xmlns:w16="http://schemas.microsoft.com/office/word/2018/wordml" xmlns:w16se="http://schemas.microsoft.com/office/word/2015/wordml/symex" xmlns:wpg="http://schemas.microsoft.com/office/word/2010/wordprocessingGroup" xmlns:wpi="http://schemas.microsoft.com/office/word/2010/wordprocessingInk" xmlns:wne="http://schemas.microsoft.com/office/word/2006/wordml" xmlns:wps="http://schemas.microsoft.com/office/word/2010/wordprocessingShape" mc:Ignorable="w14 w15 w16se w16cid w16 w16cex wp14">
   <w:abstractNum w:abstractNumId="0" w15:restartNumberingAfterBreak="0">
+    <w:nsid w:val="087C20AB"/>
+    <w:multiLevelType w:val="hybridMultilevel"/>
+    <w:tmpl w:val="14C296F2"/>
+    <w:lvl w:ilvl="0" w:tplc="0409000F">
+      <w:start w:val="1"/>
+      <w:numFmt w:val="decimal"/>
+      <w:lvlText w:val="%1."/>
+      <w:lvlJc w:val="left"/>
+      <w:pPr>
+        <w:ind w:left="720" w:hanging="360"/>
+      </w:pPr>
+    </w:lvl>
+    <w:lvl w:ilvl="1" w:tplc="04090019" w:tentative="1">
+      <w:start w:val="1"/>
+      <w:numFmt w:val="lowerLetter"/>
+      <w:lvlText w:val="%2."/>
+      <w:lvlJc w:val="left"/>
+      <w:pPr>
+        <w:ind w:left="1440" w:hanging="360"/>
+      </w:pPr>
+    </w:lvl>
+    <w:lvl w:ilvl="2" w:tplc="0409001B" w:tentative="1">
+      <w:start w:val="1"/>
+      <w:numFmt w:val="lowerRoman"/>
+      <w:lvlText w:val="%3."/>
+      <w:lvlJc w:val="right"/>
+      <w:pPr>
+        <w:ind w:left="2160" w:hanging="180"/>
+      </w:pPr>
+    </w:lvl>
+    <w:lvl w:ilvl="3" w:tplc="0409000F" w:tentative="1">
+      <w:start w:val="1"/>
+      <w:numFmt w:val="decimal"/>
+      <w:lvlText w:val="%4."/>
+      <w:lvlJc w:val="left"/>
+      <w:pPr>
+        <w:ind w:left="2880" w:hanging="360"/>
+      </w:pPr>
+    </w:lvl>
+    <w:lvl w:ilvl="4" w:tplc="04090019" w:tentative="1">
+      <w:start w:val="1"/>
+      <w:numFmt w:val="lowerLetter"/>
+      <w:lvlText w:val="%5."/>
+      <w:lvlJc w:val="left"/>
+      <w:pPr>
+        <w:ind w:left="3600" w:hanging="360"/>
+      </w:pPr>
+    </w:lvl>
+    <w:lvl w:ilvl="5" w:tplc="0409001B" w:tentative="1">
+      <w:start w:val="1"/>
+      <w:numFmt w:val="lowerRoman"/>
+      <w:lvlText w:val="%6."/>
+      <w:lvlJc w:val="right"/>
+      <w:pPr>
+        <w:ind w:left="4320" w:hanging="180"/>
+      </w:pPr>
+    </w:lvl>
+    <w:lvl w:ilvl="6" w:tplc="0409000F" w:tentative="1">
+      <w:start w:val="1"/>
+      <w:numFmt w:val="decimal"/>
+      <w:lvlText w:val="%7."/>
+      <w:lvlJc w:val="left"/>
+      <w:pPr>
+        <w:ind w:left="5040" w:hanging="360"/>
+      </w:pPr>
+    </w:lvl>
+    <w:lvl w:ilvl="7" w:tplc="04090019" w:tentative="1">
+      <w:start w:val="1"/>
+      <w:numFmt w:val="lowerLetter"/>
+      <w:lvlText w:val="%8."/>
+      <w:lvlJc w:val="left"/>
+      <w:pPr>
+        <w:ind w:left="5760" w:hanging="360"/>
+      </w:pPr>
+    </w:lvl>
+    <w:lvl w:ilvl="8" w:tplc="0409001B" w:tentative="1">
+      <w:start w:val="1"/>
+      <w:numFmt w:val="lowerRoman"/>
+      <w:lvlText w:val="%9."/>
+      <w:lvlJc w:val="right"/>
+      <w:pPr>
+        <w:ind w:left="6480" w:hanging="180"/>
+      </w:pPr>
+    </w:lvl>
+  </w:abstractNum>
+  <w:abstractNum w:abstractNumId="1" w15:restartNumberingAfterBreak="0">
     <w:nsid w:val="0C8048AD"/>
     <w:multiLevelType w:val="hybridMultilevel"/>
     <w:tmpl w:val="737CEBA4"/>
@@ -4703,7 +4669,7 @@
       </w:pPr>
     </w:lvl>
   </w:abstractNum>
-  <w:abstractNum w:abstractNumId="1" w15:restartNumberingAfterBreak="0">
+  <w:abstractNum w:abstractNumId="2" w15:restartNumberingAfterBreak="0">
     <w:nsid w:val="19FD361B"/>
     <w:multiLevelType w:val="hybridMultilevel"/>
     <w:tmpl w:val="B23E71B0"/>
@@ -4789,7 +4755,7 @@
       </w:pPr>
     </w:lvl>
   </w:abstractNum>
-  <w:abstractNum w:abstractNumId="2" w15:restartNumberingAfterBreak="0">
+  <w:abstractNum w:abstractNumId="3" w15:restartNumberingAfterBreak="0">
     <w:nsid w:val="45EE7326"/>
     <w:multiLevelType w:val="hybridMultilevel"/>
     <w:tmpl w:val="9C168258"/>
@@ -4875,7 +4841,7 @@
       </w:pPr>
     </w:lvl>
   </w:abstractNum>
-  <w:abstractNum w:abstractNumId="3" w15:restartNumberingAfterBreak="0">
+  <w:abstractNum w:abstractNumId="4" w15:restartNumberingAfterBreak="0">
     <w:nsid w:val="496F6BD2"/>
     <w:multiLevelType w:val="multilevel"/>
     <w:tmpl w:val="FFE47BFC"/>
@@ -4989,7 +4955,7 @@
       </w:pPr>
     </w:lvl>
   </w:abstractNum>
-  <w:abstractNum w:abstractNumId="4" w15:restartNumberingAfterBreak="0">
+  <w:abstractNum w:abstractNumId="5" w15:restartNumberingAfterBreak="0">
     <w:nsid w:val="4C371070"/>
     <w:multiLevelType w:val="multilevel"/>
     <w:tmpl w:val="E910B2A0"/>
@@ -5130,7 +5096,7 @@
       </w:rPr>
     </w:lvl>
   </w:abstractNum>
-  <w:abstractNum w:abstractNumId="5" w15:restartNumberingAfterBreak="0">
+  <w:abstractNum w:abstractNumId="6" w15:restartNumberingAfterBreak="0">
     <w:nsid w:val="57F21EC2"/>
     <w:multiLevelType w:val="hybridMultilevel"/>
     <w:tmpl w:val="3C5630D8"/>
@@ -5216,7 +5182,7 @@
       </w:pPr>
     </w:lvl>
   </w:abstractNum>
-  <w:abstractNum w:abstractNumId="6" w15:restartNumberingAfterBreak="0">
+  <w:abstractNum w:abstractNumId="7" w15:restartNumberingAfterBreak="0">
     <w:nsid w:val="58EF0C8D"/>
     <w:multiLevelType w:val="hybridMultilevel"/>
     <w:tmpl w:val="77ACA184"/>
@@ -5302,7 +5268,7 @@
       </w:pPr>
     </w:lvl>
   </w:abstractNum>
-  <w:abstractNum w:abstractNumId="7" w15:restartNumberingAfterBreak="0">
+  <w:abstractNum w:abstractNumId="8" w15:restartNumberingAfterBreak="0">
     <w:nsid w:val="5AD55F8B"/>
     <w:multiLevelType w:val="hybridMultilevel"/>
     <w:tmpl w:val="9CE8204A"/>
@@ -5388,7 +5354,7 @@
       </w:pPr>
     </w:lvl>
   </w:abstractNum>
-  <w:abstractNum w:abstractNumId="8" w15:restartNumberingAfterBreak="0">
+  <w:abstractNum w:abstractNumId="9" w15:restartNumberingAfterBreak="0">
     <w:nsid w:val="756F6600"/>
     <w:multiLevelType w:val="hybridMultilevel"/>
     <w:tmpl w:val="C0DE910A"/>
@@ -5474,7 +5440,7 @@
       </w:pPr>
     </w:lvl>
   </w:abstractNum>
-  <w:abstractNum w:abstractNumId="9" w15:restartNumberingAfterBreak="0">
+  <w:abstractNum w:abstractNumId="10" w15:restartNumberingAfterBreak="0">
     <w:nsid w:val="79BC01C9"/>
     <w:multiLevelType w:val="hybridMultilevel"/>
     <w:tmpl w:val="33D252AC"/>
@@ -5561,36 +5527,39 @@
     </w:lvl>
   </w:abstractNum>
   <w:num w:numId="1">
+    <w:abstractNumId w:val="4"/>
+  </w:num>
+  <w:num w:numId="2">
+    <w:abstractNumId w:val="5"/>
+  </w:num>
+  <w:num w:numId="3">
+    <w:abstractNumId w:val="10"/>
+  </w:num>
+  <w:num w:numId="4">
+    <w:abstractNumId w:val="8"/>
+  </w:num>
+  <w:num w:numId="5">
+    <w:abstractNumId w:val="2"/>
+  </w:num>
+  <w:num w:numId="6">
+    <w:abstractNumId w:val="9"/>
+  </w:num>
+  <w:num w:numId="7">
+    <w:abstractNumId w:val="7"/>
+  </w:num>
+  <w:num w:numId="8">
+    <w:abstractNumId w:val="6"/>
+  </w:num>
+  <w:num w:numId="9">
     <w:abstractNumId w:val="3"/>
   </w:num>
-  <w:num w:numId="2">
-    <w:abstractNumId w:val="4"/>
-  </w:num>
-  <w:num w:numId="3">
-    <w:abstractNumId w:val="9"/>
-  </w:num>
-  <w:num w:numId="4">
-    <w:abstractNumId w:val="7"/>
-  </w:num>
-  <w:num w:numId="5">
+  <w:num w:numId="10">
     <w:abstractNumId w:val="1"/>
   </w:num>
-  <w:num w:numId="6">
-    <w:abstractNumId w:val="8"/>
-  </w:num>
-  <w:num w:numId="7">
-    <w:abstractNumId w:val="6"/>
-  </w:num>
-  <w:num w:numId="8">
-    <w:abstractNumId w:val="5"/>
-  </w:num>
-  <w:num w:numId="9">
-    <w:abstractNumId w:val="2"/>
-  </w:num>
-  <w:num w:numId="10">
+  <w:num w:numId="11">
     <w:abstractNumId w:val="0"/>
   </w:num>
-  <w:numIdMacAtCleanup w:val="10"/>
+  <w:numIdMacAtCleanup w:val="11"/>
 </w:numbering>
 </file>
 
@@ -5691,7 +5660,7 @@
     <w:lsdException w:name="Body Text Indent 2" w:semiHidden="1" w:unhideWhenUsed="1"/>
     <w:lsdException w:name="Body Text Indent 3" w:semiHidden="1" w:unhideWhenUsed="1"/>
     <w:lsdException w:name="Block Text" w:semiHidden="1" w:unhideWhenUsed="1"/>
-    <w:lsdException w:name="Hyperlink" w:semiHidden="1" w:unhideWhenUsed="1"/>
+    <w:lsdException w:name="Hyperlink" w:semiHidden="1" w:uiPriority="0" w:unhideWhenUsed="1"/>
     <w:lsdException w:name="FollowedHyperlink" w:semiHidden="1" w:unhideWhenUsed="1"/>
     <w:lsdException w:name="Strong" w:uiPriority="22" w:qFormat="1"/>
     <w:lsdException w:name="Emphasis" w:uiPriority="20" w:qFormat="1"/>
@@ -5986,7 +5955,7 @@
   <w:style w:type="paragraph" w:default="1" w:styleId="Normal">
     <w:name w:val="Normal"/>
     <w:qFormat/>
-    <w:rsid w:val="00020120"/>
+    <w:rsid w:val="002E58A2"/>
     <w:pPr>
       <w:spacing w:before="160" w:after="80" w:line="336" w:lineRule="auto"/>
     </w:pPr>
@@ -6000,7 +5969,7 @@
     <w:basedOn w:val="Normal"/>
     <w:next w:val="Normal"/>
     <w:qFormat/>
-    <w:rsid w:val="00020120"/>
+    <w:rsid w:val="002E58A2"/>
     <w:pPr>
       <w:keepNext/>
       <w:spacing w:before="400" w:after="200" w:line="240" w:lineRule="auto"/>
@@ -6019,7 +5988,7 @@
     <w:basedOn w:val="Normal"/>
     <w:next w:val="Normal"/>
     <w:qFormat/>
-    <w:rsid w:val="00020120"/>
+    <w:rsid w:val="002E58A2"/>
     <w:pPr>
       <w:keepNext/>
       <w:pBdr>
@@ -6042,7 +6011,7 @@
     <w:basedOn w:val="Normal"/>
     <w:next w:val="Normal"/>
     <w:qFormat/>
-    <w:rsid w:val="00020120"/>
+    <w:rsid w:val="002E58A2"/>
     <w:pPr>
       <w:keepNext/>
       <w:autoSpaceDE w:val="0"/>
@@ -6063,7 +6032,7 @@
     <w:uiPriority w:val="1"/>
     <w:semiHidden/>
     <w:unhideWhenUsed/>
-    <w:rsid w:val="00020120"/>
+    <w:rsid w:val="002E58A2"/>
   </w:style>
   <w:style w:type="table" w:default="1" w:styleId="TableNormal">
     <w:name w:val="Normal Table"/>
@@ -6085,12 +6054,12 @@
     <w:uiPriority w:val="99"/>
     <w:semiHidden/>
     <w:unhideWhenUsed/>
-    <w:rsid w:val="00020120"/>
+    <w:rsid w:val="002E58A2"/>
   </w:style>
   <w:style w:type="paragraph" w:styleId="Footer">
     <w:name w:val="footer"/>
     <w:basedOn w:val="Normal"/>
-    <w:rsid w:val="00020120"/>
+    <w:rsid w:val="002E58A2"/>
     <w:pPr>
       <w:pBdr>
         <w:top w:val="single" w:sz="4" w:space="1" w:color="auto"/>
@@ -6108,7 +6077,7 @@
   <w:style w:type="paragraph" w:styleId="Header">
     <w:name w:val="header"/>
     <w:basedOn w:val="Normal"/>
-    <w:rsid w:val="00020120"/>
+    <w:rsid w:val="002E58A2"/>
     <w:pPr>
       <w:tabs>
         <w:tab w:val="left" w:pos="5040"/>
@@ -6122,7 +6091,7 @@
   <w:style w:type="paragraph" w:customStyle="1" w:styleId="Outlinenumbering">
     <w:name w:val="Outline numbering"/>
     <w:basedOn w:val="Normal"/>
-    <w:rsid w:val="00020120"/>
+    <w:rsid w:val="002E58A2"/>
     <w:pPr>
       <w:numPr>
         <w:numId w:val="1"/>
@@ -6140,7 +6109,7 @@
   <w:style w:type="paragraph" w:customStyle="1" w:styleId="NumberedHeading2">
     <w:name w:val="Numbered Heading 2"/>
     <w:basedOn w:val="Normal"/>
-    <w:rsid w:val="00020120"/>
+    <w:rsid w:val="002E58A2"/>
     <w:pPr>
       <w:numPr>
         <w:numId w:val="2"/>
@@ -6150,12 +6119,11 @@
   <w:style w:type="character" w:styleId="PageNumber">
     <w:name w:val="page number"/>
     <w:basedOn w:val="DefaultParagraphFont"/>
-    <w:rsid w:val="00020120"/>
+    <w:rsid w:val="002E58A2"/>
   </w:style>
   <w:style w:type="character" w:styleId="Hyperlink">
     <w:name w:val="Hyperlink"/>
-    <w:uiPriority w:val="99"/>
-    <w:rsid w:val="00020120"/>
+    <w:rsid w:val="002E58A2"/>
     <w:rPr>
       <w:color w:val="0000FF"/>
       <w:u w:val="single"/>
@@ -6163,7 +6131,7 @@
   </w:style>
   <w:style w:type="character" w:styleId="FollowedHyperlink">
     <w:name w:val="FollowedHyperlink"/>
-    <w:rsid w:val="00020120"/>
+    <w:rsid w:val="002E58A2"/>
     <w:rPr>
       <w:color w:val="800080"/>
       <w:u w:val="single"/>
@@ -6174,7 +6142,7 @@
     <w:basedOn w:val="Normal"/>
     <w:uiPriority w:val="34"/>
     <w:qFormat/>
-    <w:rsid w:val="00020120"/>
+    <w:rsid w:val="002E58A2"/>
     <w:pPr>
       <w:ind w:left="720"/>
     </w:pPr>
@@ -6276,7 +6244,7 @@
     <w:uiPriority w:val="39"/>
     <w:unhideWhenUsed/>
     <w:qFormat/>
-    <w:rsid w:val="00020120"/>
+    <w:rsid w:val="002E58A2"/>
     <w:pPr>
       <w:keepLines/>
       <w:spacing w:after="0" w:line="259" w:lineRule="auto"/>
@@ -6296,7 +6264,7 @@
     <w:autoRedefine/>
     <w:uiPriority w:val="39"/>
     <w:unhideWhenUsed/>
-    <w:rsid w:val="00020120"/>
+    <w:rsid w:val="002E58A2"/>
     <w:pPr>
       <w:spacing w:after="100" w:line="240" w:lineRule="auto"/>
     </w:pPr>
@@ -6308,7 +6276,7 @@
     <w:autoRedefine/>
     <w:uiPriority w:val="39"/>
     <w:unhideWhenUsed/>
-    <w:rsid w:val="00020120"/>
+    <w:rsid w:val="002E58A2"/>
     <w:pPr>
       <w:spacing w:after="100" w:line="240" w:lineRule="auto"/>
       <w:ind w:left="202"/>
@@ -6318,7 +6286,7 @@
     <w:name w:val="Code"/>
     <w:basedOn w:val="Normal"/>
     <w:qFormat/>
-    <w:rsid w:val="00020120"/>
+    <w:rsid w:val="002E58A2"/>
     <w:pPr>
       <w:spacing w:before="80" w:line="240" w:lineRule="auto"/>
     </w:pPr>
@@ -6334,7 +6302,7 @@
     <w:uiPriority w:val="39"/>
     <w:semiHidden/>
     <w:unhideWhenUsed/>
-    <w:rsid w:val="00020120"/>
+    <w:rsid w:val="002E58A2"/>
     <w:pPr>
       <w:spacing w:after="100" w:line="240" w:lineRule="auto"/>
       <w:ind w:left="403"/>
@@ -6643,25 +6611,6 @@
 </file>
 
 <file path=customXml/item1.xml><?xml version="1.0" encoding="utf-8"?>
-<b:Sources xmlns:b="http://schemas.openxmlformats.org/officeDocument/2006/bibliography" xmlns="http://schemas.openxmlformats.org/officeDocument/2006/bibliography" SelectedStyle="\APASixthEditionOfficeOnline.xsl" StyleName="APA" Version="6"/>
-</file>
-
-<file path=customXml/item2.xml><?xml version="1.0" encoding="utf-8"?>
-<p:properties xmlns:p="http://schemas.microsoft.com/office/2006/metadata/properties" xmlns:xsi="http://www.w3.org/2001/XMLSchema-instance" xmlns:pc="http://schemas.microsoft.com/office/infopath/2007/PartnerControls">
-  <documentManagement/>
-</p:properties>
-</file>
-
-<file path=customXml/item3.xml><?xml version="1.0" encoding="utf-8"?>
-<?mso-contentType ?>
-<FormTemplates xmlns="http://schemas.microsoft.com/sharepoint/v3/contenttype/forms">
-  <Display>DocumentLibraryForm</Display>
-  <Edit>DocumentLibraryForm</Edit>
-  <New>DocumentLibraryForm</New>
-</FormTemplates>
-</file>
-
-<file path=customXml/item4.xml><?xml version="1.0" encoding="utf-8"?>
 <ct:contentTypeSchema xmlns:ct="http://schemas.microsoft.com/office/2006/metadata/contentType" xmlns:ma="http://schemas.microsoft.com/office/2006/metadata/properties/metaAttributes" ct:_="" ma:_="" ma:contentTypeName="Document" ma:contentTypeID="0x01010042F30D0F966C454AAD1796B7B34682C5" ma:contentTypeVersion="4" ma:contentTypeDescription="Create a new document." ma:contentTypeScope="" ma:versionID="f109dadad9f7cc191c61e370a97fc07c">
   <xsd:schema xmlns:xsd="http://www.w3.org/2001/XMLSchema" xmlns:xs="http://www.w3.org/2001/XMLSchema" xmlns:p="http://schemas.microsoft.com/office/2006/metadata/properties" xmlns:ns2="b39ed95e-cabf-4362-98ae-a5f7ab7efd53" xmlns:ns3="d22d8db6-04a5-48cc-b80b-8776242f503d" targetNamespace="http://schemas.microsoft.com/office/2006/metadata/properties" ma:root="true" ma:fieldsID="edfcb5c49d95ae717b610e2d9a1e2620" ns2:_="" ns3:_="">
     <xsd:import namespace="b39ed95e-cabf-4362-98ae-a5f7ab7efd53"/>
@@ -6826,39 +6775,26 @@
 </ct:contentTypeSchema>
 </file>
 
-<file path=customXml/itemProps1.xml><?xml version="1.0" encoding="utf-8"?>
-<ds:datastoreItem xmlns:ds="http://schemas.openxmlformats.org/officeDocument/2006/customXml" ds:itemID="{5F35B532-1A9F-41F1-9CF1-7CDACAE82FAA}">
-  <ds:schemaRefs>
-    <ds:schemaRef ds:uri="http://schemas.openxmlformats.org/officeDocument/2006/bibliography"/>
-  </ds:schemaRefs>
-</ds:datastoreItem>
+<file path=customXml/item2.xml><?xml version="1.0" encoding="utf-8"?>
+<?mso-contentType ?>
+<FormTemplates xmlns="http://schemas.microsoft.com/sharepoint/v3/contenttype/forms">
+  <Display>DocumentLibraryForm</Display>
+  <Edit>DocumentLibraryForm</Edit>
+  <New>DocumentLibraryForm</New>
+</FormTemplates>
 </file>
 
-<file path=customXml/itemProps2.xml><?xml version="1.0" encoding="utf-8"?>
-<ds:datastoreItem xmlns:ds="http://schemas.openxmlformats.org/officeDocument/2006/customXml" ds:itemID="{5FF675CC-0C14-4605-8372-7B2BDF7D91D2}">
-  <ds:schemaRefs>
-    <ds:schemaRef ds:uri="http://schemas.microsoft.com/office/2006/documentManagement/types"/>
-    <ds:schemaRef ds:uri="http://www.w3.org/XML/1998/namespace"/>
-    <ds:schemaRef ds:uri="http://purl.org/dc/terms/"/>
-    <ds:schemaRef ds:uri="http://schemas.microsoft.com/office/infopath/2007/PartnerControls"/>
-    <ds:schemaRef ds:uri="http://schemas.microsoft.com/office/2006/metadata/properties"/>
-    <ds:schemaRef ds:uri="http://purl.org/dc/elements/1.1/"/>
-    <ds:schemaRef ds:uri="http://schemas.openxmlformats.org/package/2006/metadata/core-properties"/>
-    <ds:schemaRef ds:uri="b39ed95e-cabf-4362-98ae-a5f7ab7efd53"/>
-    <ds:schemaRef ds:uri="http://purl.org/dc/dcmitype/"/>
-  </ds:schemaRefs>
-</ds:datastoreItem>
+<file path=customXml/item3.xml><?xml version="1.0" encoding="utf-8"?>
+<p:properties xmlns:p="http://schemas.microsoft.com/office/2006/metadata/properties" xmlns:xsi="http://www.w3.org/2001/XMLSchema-instance" xmlns:pc="http://schemas.microsoft.com/office/infopath/2007/PartnerControls">
+  <documentManagement/>
+</p:properties>
 </file>
 
-<file path=customXml/itemProps3.xml><?xml version="1.0" encoding="utf-8"?>
-<ds:datastoreItem xmlns:ds="http://schemas.openxmlformats.org/officeDocument/2006/customXml" ds:itemID="{332BE37F-4E39-4803-9A27-06A8B1A269ED}">
-  <ds:schemaRefs>
-    <ds:schemaRef ds:uri="http://schemas.microsoft.com/sharepoint/v3/contenttype/forms"/>
-  </ds:schemaRefs>
-</ds:datastoreItem>
+<file path=customXml/item4.xml><?xml version="1.0" encoding="utf-8"?>
+<b:Sources xmlns:b="http://schemas.openxmlformats.org/officeDocument/2006/bibliography" xmlns="http://schemas.openxmlformats.org/officeDocument/2006/bibliography" SelectedStyle="\APASixthEditionOfficeOnline.xsl" StyleName="APA" Version="6"/>
 </file>
 
-<file path=customXml/itemProps4.xml><?xml version="1.0" encoding="utf-8"?>
+<file path=customXml/itemProps1.xml><?xml version="1.0" encoding="utf-8"?>
 <ds:datastoreItem xmlns:ds="http://schemas.openxmlformats.org/officeDocument/2006/customXml" ds:itemID="{4F427C42-714F-4864-8D66-7EF027DB44F4}">
   <ds:schemaRefs>
     <ds:schemaRef ds:uri="http://schemas.microsoft.com/office/2006/metadata/contentType"/>
@@ -6875,4 +6811,36 @@
     <ds:schemaRef ds:uri="http://schemas.microsoft.com/internal/obd"/>
   </ds:schemaRefs>
 </ds:datastoreItem>
+</file>
+
+<file path=customXml/itemProps2.xml><?xml version="1.0" encoding="utf-8"?>
+<ds:datastoreItem xmlns:ds="http://schemas.openxmlformats.org/officeDocument/2006/customXml" ds:itemID="{332BE37F-4E39-4803-9A27-06A8B1A269ED}">
+  <ds:schemaRefs>
+    <ds:schemaRef ds:uri="http://schemas.microsoft.com/sharepoint/v3/contenttype/forms"/>
+  </ds:schemaRefs>
+</ds:datastoreItem>
+</file>
+
+<file path=customXml/itemProps3.xml><?xml version="1.0" encoding="utf-8"?>
+<ds:datastoreItem xmlns:ds="http://schemas.openxmlformats.org/officeDocument/2006/customXml" ds:itemID="{5FF675CC-0C14-4605-8372-7B2BDF7D91D2}">
+  <ds:schemaRefs>
+    <ds:schemaRef ds:uri="http://schemas.microsoft.com/office/2006/documentManagement/types"/>
+    <ds:schemaRef ds:uri="http://www.w3.org/XML/1998/namespace"/>
+    <ds:schemaRef ds:uri="http://purl.org/dc/terms/"/>
+    <ds:schemaRef ds:uri="http://schemas.microsoft.com/office/infopath/2007/PartnerControls"/>
+    <ds:schemaRef ds:uri="http://schemas.microsoft.com/office/2006/metadata/properties"/>
+    <ds:schemaRef ds:uri="http://purl.org/dc/elements/1.1/"/>
+    <ds:schemaRef ds:uri="http://schemas.openxmlformats.org/package/2006/metadata/core-properties"/>
+    <ds:schemaRef ds:uri="b39ed95e-cabf-4362-98ae-a5f7ab7efd53"/>
+    <ds:schemaRef ds:uri="http://purl.org/dc/dcmitype/"/>
+  </ds:schemaRefs>
+</ds:datastoreItem>
+</file>
+
+<file path=customXml/itemProps4.xml><?xml version="1.0" encoding="utf-8"?>
+<ds:datastoreItem xmlns:ds="http://schemas.openxmlformats.org/officeDocument/2006/customXml" ds:itemID="{5F35B532-1A9F-41F1-9CF1-7CDACAE82FAA}">
+  <ds:schemaRefs>
+    <ds:schemaRef ds:uri="http://schemas.openxmlformats.org/officeDocument/2006/bibliography"/>
+  </ds:schemaRefs>
+</ds:datastoreItem>
 </file>
</xml_diff>